<commit_message>
Se actualizo seccion -temas proxima reunion- de minuta 18/09/20
</commit_message>
<xml_diff>
--- a/documentacion/minutas/Minuta-PYP-18-09-2020.docx
+++ b/documentacion/minutas/Minuta-PYP-18-09-2020.docx
@@ -1065,6 +1065,106 @@
           <w:numId w:val="6"/>
         </w:numPr>
       </w:pPr>
+      <w:r>
+        <w:t>Gestión Judicial</w:t>
+      </w:r>
+    </w:p>
+    <w:p>
+      <w:pPr>
+        <w:pStyle w:val="Prrafodelista"/>
+        <w:numPr>
+          <w:ilvl w:val="0"/>
+          <w:numId w:val="6"/>
+        </w:numPr>
+      </w:pPr>
+      <w:r>
+        <w:t>Ajuste de Cuotas</w:t>
+      </w:r>
+    </w:p>
+    <w:p>
+      <w:pPr>
+        <w:pStyle w:val="Prrafodelista"/>
+        <w:numPr>
+          <w:ilvl w:val="0"/>
+          <w:numId w:val="6"/>
+        </w:numPr>
+      </w:pPr>
+      <w:r>
+        <w:lastRenderedPageBreak/>
+        <w:t>Parametrización de Planes de Pagos</w:t>
+      </w:r>
+    </w:p>
+    <w:p>
+      <w:pPr>
+        <w:pStyle w:val="Prrafodelista"/>
+        <w:numPr>
+          <w:ilvl w:val="0"/>
+          <w:numId w:val="6"/>
+        </w:numPr>
+      </w:pPr>
+      <w:r>
+        <w:t>Parametrización de Categoría de Contribuyentes</w:t>
+      </w:r>
+    </w:p>
+    <w:p>
+      <w:pPr>
+        <w:pStyle w:val="Prrafodelista"/>
+        <w:numPr>
+          <w:ilvl w:val="0"/>
+          <w:numId w:val="6"/>
+        </w:numPr>
+      </w:pPr>
+      <w:r>
+        <w:t>Parametrización de Tipos de Contribuyentes</w:t>
+      </w:r>
+    </w:p>
+    <w:p>
+      <w:pPr>
+        <w:pStyle w:val="Prrafodelista"/>
+        <w:numPr>
+          <w:ilvl w:val="0"/>
+          <w:numId w:val="6"/>
+        </w:numPr>
+      </w:pPr>
+      <w:r>
+        <w:t>Informe de Imputaciones de Pagos</w:t>
+      </w:r>
+    </w:p>
+    <w:p>
+      <w:pPr>
+        <w:pStyle w:val="Prrafodelista"/>
+        <w:numPr>
+          <w:ilvl w:val="0"/>
+          <w:numId w:val="6"/>
+        </w:numPr>
+      </w:pPr>
+      <w:r>
+        <w:t>Prescripción</w:t>
+      </w:r>
+    </w:p>
+    <w:p>
+      <w:pPr>
+        <w:pStyle w:val="Prrafodelista"/>
+        <w:numPr>
+          <w:ilvl w:val="0"/>
+          <w:numId w:val="6"/>
+        </w:numPr>
+      </w:pPr>
+      <w:r>
+        <w:t>Reversión de Cobros</w:t>
+      </w:r>
+    </w:p>
+    <w:p>
+      <w:pPr>
+        <w:pStyle w:val="Prrafodelista"/>
+        <w:numPr>
+          <w:ilvl w:val="0"/>
+          <w:numId w:val="6"/>
+        </w:numPr>
+      </w:pPr>
+      <w:r>
+        <w:t>Administración de Zonas de Reparto</w:t>
+      </w:r>
     </w:p>
     <w:sectPr>
       <w:pgSz w:w="12240" w:h="15840"/>

</xml_diff>